<commit_message>
Adding Lab4, report, and excel sheet
</commit_message>
<xml_diff>
--- a/Lab_4_Report_Reeves.docx
+++ b/Lab_4_Report_Reeves.docx
@@ -23,10 +23,7 @@
         <w:spacing w:after="0"/>
       </w:pPr>
       <w:r>
-        <w:t>5/5</w:t>
-      </w:r>
-      <w:r>
-        <w:t>/18</w:t>
+        <w:t>5/5/18</w:t>
       </w:r>
     </w:p>
     <w:p>
@@ -34,12 +31,7 @@
         <w:spacing w:after="0"/>
       </w:pPr>
       <w:r>
-        <w:t>Lab 4</w:t>
-      </w:r>
-      <w:bookmarkStart w:id="0" w:name="_GoBack"/>
-      <w:bookmarkEnd w:id="0"/>
-      <w:r>
-        <w:t xml:space="preserve"> Report</w:t>
+        <w:t>Lab 4 Report</w:t>
       </w:r>
     </w:p>
     <w:p>
@@ -48,6 +40,26 @@
       </w:pPr>
     </w:p>
     <w:p>
+      <w:r>
+        <w:rPr>
+          <w:b/>
+        </w:rPr>
+        <w:t>Introduction:</w:t>
+      </w:r>
+    </w:p>
+    <w:p>
+      <w:r>
+        <w:tab/>
+        <w:t xml:space="preserve">The objective of this lab is to use the </w:t>
+      </w:r>
+      <w:r>
+        <w:t>disassembly</w:t>
+      </w:r>
+      <w:r>
+        <w:t xml:space="preserve"> view in the MPLAB X IDE to inspect stack frames as they’re getting used and created.</w:t>
+      </w:r>
+    </w:p>
+    <w:p>
       <w:pPr>
         <w:rPr>
           <w:b/>
@@ -57,10 +69,798 @@
         <w:rPr>
           <w:b/>
         </w:rPr>
-        <w:t>Introduction:</w:t>
+        <w:t>Part 1:</w:t>
+      </w:r>
+    </w:p>
+    <w:p>
+      <w:r>
+        <w:tab/>
+        <w:t>The first part of this lab had me create a new .c project using the same setup we have for previous labs. After dropping a breakpoint at the beginning of the main block</w:t>
+      </w:r>
+      <w:r>
+        <w:t>, I saw the following</w:t>
+      </w:r>
+      <w:r>
+        <w:t>:</w:t>
+      </w:r>
+    </w:p>
+    <w:p>
+      <w:r>
+        <w:rPr>
+          <w:noProof/>
+        </w:rPr>
+        <w:drawing>
+          <wp:inline distT="0" distB="0" distL="0" distR="0">
+            <wp:extent cx="5943600" cy="5453380"/>
+            <wp:effectExtent l="0" t="0" r="0" b="0"/>
+            <wp:docPr id="1" name="Picture 1"/>
+            <wp:cNvGraphicFramePr>
+              <a:graphicFrameLocks xmlns:a="http://schemas.openxmlformats.org/drawingml/2006/main" noChangeAspect="1"/>
+            </wp:cNvGraphicFramePr>
+            <a:graphic xmlns:a="http://schemas.openxmlformats.org/drawingml/2006/main">
+              <a:graphicData uri="http://schemas.openxmlformats.org/drawingml/2006/picture">
+                <pic:pic xmlns:pic="http://schemas.openxmlformats.org/drawingml/2006/picture">
+                  <pic:nvPicPr>
+                    <pic:cNvPr id="1" name="Lab4_Part1_1.JPG"/>
+                    <pic:cNvPicPr/>
+                  </pic:nvPicPr>
+                  <pic:blipFill>
+                    <a:blip r:embed="rId4">
+                      <a:extLst>
+                        <a:ext uri="{28A0092B-C50C-407E-A947-70E740481C1C}">
+                          <a14:useLocalDpi xmlns:a14="http://schemas.microsoft.com/office/drawing/2010/main" val="0"/>
+                        </a:ext>
+                      </a:extLst>
+                    </a:blip>
+                    <a:stretch>
+                      <a:fillRect/>
+                    </a:stretch>
+                  </pic:blipFill>
+                  <pic:spPr>
+                    <a:xfrm>
+                      <a:off x="0" y="0"/>
+                      <a:ext cx="5943600" cy="5453380"/>
+                    </a:xfrm>
+                    <a:prstGeom prst="rect">
+                      <a:avLst/>
+                    </a:prstGeom>
+                  </pic:spPr>
+                </pic:pic>
+              </a:graphicData>
+            </a:graphic>
+          </wp:inline>
+        </w:drawing>
       </w:r>
     </w:p>
     <w:p/>
+    <w:p>
+      <w:r>
+        <w:lastRenderedPageBreak/>
+        <w:t xml:space="preserve">After starting a debugging session, </w:t>
+      </w:r>
+      <w:r>
+        <w:t xml:space="preserve">Window-&gt;Debugging-&gt;Disassembly was used to access the </w:t>
+      </w:r>
+      <w:r>
+        <w:t>following view:</w:t>
+      </w:r>
+    </w:p>
+    <w:p>
+      <w:r>
+        <w:rPr>
+          <w:noProof/>
+        </w:rPr>
+        <w:drawing>
+          <wp:inline distT="0" distB="0" distL="0" distR="0">
+            <wp:extent cx="5819775" cy="5181600"/>
+            <wp:effectExtent l="0" t="0" r="9525" b="0"/>
+            <wp:docPr id="2" name="Picture 2"/>
+            <wp:cNvGraphicFramePr>
+              <a:graphicFrameLocks xmlns:a="http://schemas.openxmlformats.org/drawingml/2006/main" noChangeAspect="1"/>
+            </wp:cNvGraphicFramePr>
+            <a:graphic xmlns:a="http://schemas.openxmlformats.org/drawingml/2006/main">
+              <a:graphicData uri="http://schemas.openxmlformats.org/drawingml/2006/picture">
+                <pic:pic xmlns:pic="http://schemas.openxmlformats.org/drawingml/2006/picture">
+                  <pic:nvPicPr>
+                    <pic:cNvPr id="2" name="Lab4_Part1_2.JPG"/>
+                    <pic:cNvPicPr/>
+                  </pic:nvPicPr>
+                  <pic:blipFill>
+                    <a:blip r:embed="rId5">
+                      <a:extLst>
+                        <a:ext uri="{28A0092B-C50C-407E-A947-70E740481C1C}">
+                          <a14:useLocalDpi xmlns:a14="http://schemas.microsoft.com/office/drawing/2010/main" val="0"/>
+                        </a:ext>
+                      </a:extLst>
+                    </a:blip>
+                    <a:stretch>
+                      <a:fillRect/>
+                    </a:stretch>
+                  </pic:blipFill>
+                  <pic:spPr>
+                    <a:xfrm>
+                      <a:off x="0" y="0"/>
+                      <a:ext cx="5819775" cy="5181600"/>
+                    </a:xfrm>
+                    <a:prstGeom prst="rect">
+                      <a:avLst/>
+                    </a:prstGeom>
+                  </pic:spPr>
+                </pic:pic>
+              </a:graphicData>
+            </a:graphic>
+          </wp:inline>
+        </w:drawing>
+      </w:r>
+    </w:p>
+    <w:p>
+      <w:r>
+        <w:t xml:space="preserve">At this point, I was able to tell how the stack frame was constructed, and what was in it. </w:t>
+      </w:r>
+      <w:r>
+        <w:t>Entering that information into the “Lab 4 Stack Frame Template” is shown below:</w:t>
+      </w:r>
+    </w:p>
+    <w:p>
+      <w:r>
+        <w:rPr>
+          <w:noProof/>
+        </w:rPr>
+        <w:lastRenderedPageBreak/>
+        <w:drawing>
+          <wp:inline distT="0" distB="0" distL="0" distR="0">
+            <wp:extent cx="4176368" cy="3648075"/>
+            <wp:effectExtent l="0" t="0" r="0" b="0"/>
+            <wp:docPr id="3" name="Picture 3"/>
+            <wp:cNvGraphicFramePr>
+              <a:graphicFrameLocks xmlns:a="http://schemas.openxmlformats.org/drawingml/2006/main" noChangeAspect="1"/>
+            </wp:cNvGraphicFramePr>
+            <a:graphic xmlns:a="http://schemas.openxmlformats.org/drawingml/2006/main">
+              <a:graphicData uri="http://schemas.openxmlformats.org/drawingml/2006/picture">
+                <pic:pic xmlns:pic="http://schemas.openxmlformats.org/drawingml/2006/picture">
+                  <pic:nvPicPr>
+                    <pic:cNvPr id="3" name="Lab4_Part1_3.JPG"/>
+                    <pic:cNvPicPr/>
+                  </pic:nvPicPr>
+                  <pic:blipFill>
+                    <a:blip r:embed="rId6">
+                      <a:extLst>
+                        <a:ext uri="{28A0092B-C50C-407E-A947-70E740481C1C}">
+                          <a14:useLocalDpi xmlns:a14="http://schemas.microsoft.com/office/drawing/2010/main" val="0"/>
+                        </a:ext>
+                      </a:extLst>
+                    </a:blip>
+                    <a:stretch>
+                      <a:fillRect/>
+                    </a:stretch>
+                  </pic:blipFill>
+                  <pic:spPr>
+                    <a:xfrm>
+                      <a:off x="0" y="0"/>
+                      <a:ext cx="4180556" cy="3651733"/>
+                    </a:xfrm>
+                    <a:prstGeom prst="rect">
+                      <a:avLst/>
+                    </a:prstGeom>
+                  </pic:spPr>
+                </pic:pic>
+              </a:graphicData>
+            </a:graphic>
+          </wp:inline>
+        </w:drawing>
+      </w:r>
+    </w:p>
+    <w:p/>
+    <w:p>
+      <w:r>
+        <w:t xml:space="preserve">I then deleted my breakpoint from main and added one at the beginning of </w:t>
+      </w:r>
+      <w:proofErr w:type="gramStart"/>
+      <w:r>
+        <w:t>var2(</w:t>
+      </w:r>
+      <w:proofErr w:type="gramEnd"/>
+      <w:r>
+        <w:t>). The same process of observing the disassembly view was used to obtain the following information:</w:t>
+      </w:r>
+    </w:p>
+    <w:p>
+      <w:r>
+        <w:rPr>
+          <w:noProof/>
+        </w:rPr>
+        <w:drawing>
+          <wp:inline distT="0" distB="0" distL="0" distR="0">
+            <wp:extent cx="3413368" cy="3552825"/>
+            <wp:effectExtent l="0" t="0" r="0" b="0"/>
+            <wp:docPr id="4" name="Picture 4"/>
+            <wp:cNvGraphicFramePr>
+              <a:graphicFrameLocks xmlns:a="http://schemas.openxmlformats.org/drawingml/2006/main" noChangeAspect="1"/>
+            </wp:cNvGraphicFramePr>
+            <a:graphic xmlns:a="http://schemas.openxmlformats.org/drawingml/2006/main">
+              <a:graphicData uri="http://schemas.openxmlformats.org/drawingml/2006/picture">
+                <pic:pic xmlns:pic="http://schemas.openxmlformats.org/drawingml/2006/picture">
+                  <pic:nvPicPr>
+                    <pic:cNvPr id="4" name="Lab4_Part1_4.JPG"/>
+                    <pic:cNvPicPr/>
+                  </pic:nvPicPr>
+                  <pic:blipFill>
+                    <a:blip r:embed="rId7">
+                      <a:extLst>
+                        <a:ext uri="{28A0092B-C50C-407E-A947-70E740481C1C}">
+                          <a14:useLocalDpi xmlns:a14="http://schemas.microsoft.com/office/drawing/2010/main" val="0"/>
+                        </a:ext>
+                      </a:extLst>
+                    </a:blip>
+                    <a:stretch>
+                      <a:fillRect/>
+                    </a:stretch>
+                  </pic:blipFill>
+                  <pic:spPr>
+                    <a:xfrm>
+                      <a:off x="0" y="0"/>
+                      <a:ext cx="3416458" cy="3556041"/>
+                    </a:xfrm>
+                    <a:prstGeom prst="rect">
+                      <a:avLst/>
+                    </a:prstGeom>
+                  </pic:spPr>
+                </pic:pic>
+              </a:graphicData>
+            </a:graphic>
+          </wp:inline>
+        </w:drawing>
+      </w:r>
+    </w:p>
+    <w:p>
+      <w:r>
+        <w:lastRenderedPageBreak/>
+        <w:t xml:space="preserve">I then deleted my breakpoint from main and added one at the beginning </w:t>
+      </w:r>
+      <w:r>
+        <w:t xml:space="preserve">of </w:t>
+      </w:r>
+      <w:proofErr w:type="gramStart"/>
+      <w:r>
+        <w:t>var3</w:t>
+      </w:r>
+      <w:r>
+        <w:t>(</w:t>
+      </w:r>
+      <w:proofErr w:type="gramEnd"/>
+      <w:r>
+        <w:t>). The same process of observing the disassembly view was used to obtain the following information:</w:t>
+      </w:r>
+    </w:p>
+    <w:p>
+      <w:r>
+        <w:rPr>
+          <w:noProof/>
+        </w:rPr>
+        <w:drawing>
+          <wp:inline distT="0" distB="0" distL="0" distR="0">
+            <wp:extent cx="3438525" cy="3677035"/>
+            <wp:effectExtent l="0" t="0" r="0" b="0"/>
+            <wp:docPr id="5" name="Picture 5"/>
+            <wp:cNvGraphicFramePr>
+              <a:graphicFrameLocks xmlns:a="http://schemas.openxmlformats.org/drawingml/2006/main" noChangeAspect="1"/>
+            </wp:cNvGraphicFramePr>
+            <a:graphic xmlns:a="http://schemas.openxmlformats.org/drawingml/2006/main">
+              <a:graphicData uri="http://schemas.openxmlformats.org/drawingml/2006/picture">
+                <pic:pic xmlns:pic="http://schemas.openxmlformats.org/drawingml/2006/picture">
+                  <pic:nvPicPr>
+                    <pic:cNvPr id="5" name="Lab4_Part1_5.JPG"/>
+                    <pic:cNvPicPr/>
+                  </pic:nvPicPr>
+                  <pic:blipFill>
+                    <a:blip r:embed="rId8">
+                      <a:extLst>
+                        <a:ext uri="{28A0092B-C50C-407E-A947-70E740481C1C}">
+                          <a14:useLocalDpi xmlns:a14="http://schemas.microsoft.com/office/drawing/2010/main" val="0"/>
+                        </a:ext>
+                      </a:extLst>
+                    </a:blip>
+                    <a:stretch>
+                      <a:fillRect/>
+                    </a:stretch>
+                  </pic:blipFill>
+                  <pic:spPr>
+                    <a:xfrm>
+                      <a:off x="0" y="0"/>
+                      <a:ext cx="3446557" cy="3685624"/>
+                    </a:xfrm>
+                    <a:prstGeom prst="rect">
+                      <a:avLst/>
+                    </a:prstGeom>
+                  </pic:spPr>
+                </pic:pic>
+              </a:graphicData>
+            </a:graphic>
+          </wp:inline>
+        </w:drawing>
+      </w:r>
+    </w:p>
+    <w:p/>
+    <w:p>
+      <w:r>
+        <w:rPr>
+          <w:highlight w:val="yellow"/>
+        </w:rPr>
+        <w:t>Note: These screenshots were created before asking Questions 1 and 2.</w:t>
+      </w:r>
+    </w:p>
+    <w:p>
+      <w:pPr>
+        <w:rPr>
+          <w:b/>
+        </w:rPr>
+      </w:pPr>
+      <w:r>
+        <w:rPr>
+          <w:b/>
+        </w:rPr>
+        <w:t>Part 2:</w:t>
+      </w:r>
+    </w:p>
+    <w:p>
+      <w:r>
+        <w:t xml:space="preserve">This part had me do the same process as above for the remaining </w:t>
+      </w:r>
+      <w:proofErr w:type="spellStart"/>
+      <w:r>
+        <w:t>main.c</w:t>
+      </w:r>
+      <w:proofErr w:type="spellEnd"/>
+      <w:r>
+        <w:t xml:space="preserve"> projects. Screenshots of the filled out Stack Frame Template are below:</w:t>
+      </w:r>
+    </w:p>
+    <w:p>
+      <w:r>
+        <w:rPr>
+          <w:noProof/>
+        </w:rPr>
+        <w:lastRenderedPageBreak/>
+        <w:drawing>
+          <wp:anchor distT="0" distB="0" distL="114300" distR="114300" simplePos="0" relativeHeight="251658240" behindDoc="0" locked="0" layoutInCell="1" allowOverlap="1">
+            <wp:simplePos x="0" y="0"/>
+            <wp:positionH relativeFrom="page">
+              <wp:align>left</wp:align>
+            </wp:positionH>
+            <wp:positionV relativeFrom="paragraph">
+              <wp:posOffset>206375</wp:posOffset>
+            </wp:positionV>
+            <wp:extent cx="7543800" cy="2468660"/>
+            <wp:effectExtent l="0" t="0" r="0" b="8255"/>
+            <wp:wrapTopAndBottom/>
+            <wp:docPr id="8" name="Picture 8"/>
+            <wp:cNvGraphicFramePr>
+              <a:graphicFrameLocks xmlns:a="http://schemas.openxmlformats.org/drawingml/2006/main" noChangeAspect="1"/>
+            </wp:cNvGraphicFramePr>
+            <a:graphic xmlns:a="http://schemas.openxmlformats.org/drawingml/2006/main">
+              <a:graphicData uri="http://schemas.openxmlformats.org/drawingml/2006/picture">
+                <pic:pic xmlns:pic="http://schemas.openxmlformats.org/drawingml/2006/picture">
+                  <pic:nvPicPr>
+                    <pic:cNvPr id="8" name="Lab4_Part2_1.JPG"/>
+                    <pic:cNvPicPr/>
+                  </pic:nvPicPr>
+                  <pic:blipFill>
+                    <a:blip r:embed="rId9">
+                      <a:extLst>
+                        <a:ext uri="{28A0092B-C50C-407E-A947-70E740481C1C}">
+                          <a14:useLocalDpi xmlns:a14="http://schemas.microsoft.com/office/drawing/2010/main" val="0"/>
+                        </a:ext>
+                      </a:extLst>
+                    </a:blip>
+                    <a:stretch>
+                      <a:fillRect/>
+                    </a:stretch>
+                  </pic:blipFill>
+                  <pic:spPr>
+                    <a:xfrm>
+                      <a:off x="0" y="0"/>
+                      <a:ext cx="7543800" cy="2468660"/>
+                    </a:xfrm>
+                    <a:prstGeom prst="rect">
+                      <a:avLst/>
+                    </a:prstGeom>
+                  </pic:spPr>
+                </pic:pic>
+              </a:graphicData>
+            </a:graphic>
+            <wp14:sizeRelH relativeFrom="margin">
+              <wp14:pctWidth>0</wp14:pctWidth>
+            </wp14:sizeRelH>
+            <wp14:sizeRelV relativeFrom="margin">
+              <wp14:pctHeight>0</wp14:pctHeight>
+            </wp14:sizeRelV>
+          </wp:anchor>
+        </w:drawing>
+      </w:r>
+      <w:r>
+        <w:t>main2.c:</w:t>
+      </w:r>
+    </w:p>
+    <w:p/>
+    <w:p>
+      <w:r>
+        <w:rPr>
+          <w:noProof/>
+        </w:rPr>
+        <w:drawing>
+          <wp:anchor distT="0" distB="0" distL="114300" distR="114300" simplePos="0" relativeHeight="251659264" behindDoc="0" locked="0" layoutInCell="1" allowOverlap="1">
+            <wp:simplePos x="0" y="0"/>
+            <wp:positionH relativeFrom="margin">
+              <wp:posOffset>-895350</wp:posOffset>
+            </wp:positionH>
+            <wp:positionV relativeFrom="paragraph">
+              <wp:posOffset>288925</wp:posOffset>
+            </wp:positionV>
+            <wp:extent cx="7668260" cy="2466975"/>
+            <wp:effectExtent l="0" t="0" r="8890" b="9525"/>
+            <wp:wrapTopAndBottom/>
+            <wp:docPr id="11" name="Picture 11"/>
+            <wp:cNvGraphicFramePr>
+              <a:graphicFrameLocks xmlns:a="http://schemas.openxmlformats.org/drawingml/2006/main" noChangeAspect="1"/>
+            </wp:cNvGraphicFramePr>
+            <a:graphic xmlns:a="http://schemas.openxmlformats.org/drawingml/2006/main">
+              <a:graphicData uri="http://schemas.openxmlformats.org/drawingml/2006/picture">
+                <pic:pic xmlns:pic="http://schemas.openxmlformats.org/drawingml/2006/picture">
+                  <pic:nvPicPr>
+                    <pic:cNvPr id="11" name="Lab4_Part2_2.JPG"/>
+                    <pic:cNvPicPr/>
+                  </pic:nvPicPr>
+                  <pic:blipFill>
+                    <a:blip r:embed="rId10" cstate="print">
+                      <a:extLst>
+                        <a:ext uri="{28A0092B-C50C-407E-A947-70E740481C1C}">
+                          <a14:useLocalDpi xmlns:a14="http://schemas.microsoft.com/office/drawing/2010/main" val="0"/>
+                        </a:ext>
+                      </a:extLst>
+                    </a:blip>
+                    <a:stretch>
+                      <a:fillRect/>
+                    </a:stretch>
+                  </pic:blipFill>
+                  <pic:spPr>
+                    <a:xfrm>
+                      <a:off x="0" y="0"/>
+                      <a:ext cx="7668260" cy="2466975"/>
+                    </a:xfrm>
+                    <a:prstGeom prst="rect">
+                      <a:avLst/>
+                    </a:prstGeom>
+                  </pic:spPr>
+                </pic:pic>
+              </a:graphicData>
+            </a:graphic>
+            <wp14:sizeRelH relativeFrom="margin">
+              <wp14:pctWidth>0</wp14:pctWidth>
+            </wp14:sizeRelH>
+            <wp14:sizeRelV relativeFrom="margin">
+              <wp14:pctHeight>0</wp14:pctHeight>
+            </wp14:sizeRelV>
+          </wp:anchor>
+        </w:drawing>
+      </w:r>
+      <w:r>
+        <w:t>m</w:t>
+      </w:r>
+      <w:r>
+        <w:t>ain3</w:t>
+      </w:r>
+      <w:r>
+        <w:t>.c:</w:t>
+      </w:r>
+    </w:p>
+    <w:p/>
+    <w:p>
+      <w:r>
+        <w:t>main4.c:</w:t>
+      </w:r>
+    </w:p>
+    <w:p>
+      <w:r>
+        <w:rPr>
+          <w:noProof/>
+        </w:rPr>
+        <w:lastRenderedPageBreak/>
+        <w:drawing>
+          <wp:inline distT="0" distB="0" distL="0" distR="0">
+            <wp:extent cx="6758305" cy="2514525"/>
+            <wp:effectExtent l="0" t="0" r="4445" b="635"/>
+            <wp:docPr id="10" name="Picture 10"/>
+            <wp:cNvGraphicFramePr>
+              <a:graphicFrameLocks xmlns:a="http://schemas.openxmlformats.org/drawingml/2006/main" noChangeAspect="1"/>
+            </wp:cNvGraphicFramePr>
+            <a:graphic xmlns:a="http://schemas.openxmlformats.org/drawingml/2006/main">
+              <a:graphicData uri="http://schemas.openxmlformats.org/drawingml/2006/picture">
+                <pic:pic xmlns:pic="http://schemas.openxmlformats.org/drawingml/2006/picture">
+                  <pic:nvPicPr>
+                    <pic:cNvPr id="10" name="Lab4_Part2_3.JPG"/>
+                    <pic:cNvPicPr/>
+                  </pic:nvPicPr>
+                  <pic:blipFill>
+                    <a:blip r:embed="rId11" cstate="print">
+                      <a:extLst>
+                        <a:ext uri="{28A0092B-C50C-407E-A947-70E740481C1C}">
+                          <a14:useLocalDpi xmlns:a14="http://schemas.microsoft.com/office/drawing/2010/main" val="0"/>
+                        </a:ext>
+                      </a:extLst>
+                    </a:blip>
+                    <a:stretch>
+                      <a:fillRect/>
+                    </a:stretch>
+                  </pic:blipFill>
+                  <pic:spPr>
+                    <a:xfrm>
+                      <a:off x="0" y="0"/>
+                      <a:ext cx="6810101" cy="2533796"/>
+                    </a:xfrm>
+                    <a:prstGeom prst="rect">
+                      <a:avLst/>
+                    </a:prstGeom>
+                  </pic:spPr>
+                </pic:pic>
+              </a:graphicData>
+            </a:graphic>
+          </wp:inline>
+        </w:drawing>
+      </w:r>
+    </w:p>
+    <w:p>
+      <w:pPr>
+        <w:rPr>
+          <w:b/>
+        </w:rPr>
+      </w:pPr>
+    </w:p>
+    <w:p>
+      <w:pPr>
+        <w:rPr>
+          <w:b/>
+        </w:rPr>
+      </w:pPr>
+      <w:r>
+        <w:rPr>
+          <w:b/>
+        </w:rPr>
+        <w:t>Conclusion:</w:t>
+      </w:r>
+    </w:p>
+    <w:p>
+      <w:r>
+        <w:tab/>
+        <w:t xml:space="preserve">This lab was </w:t>
+      </w:r>
+      <w:r>
+        <w:t>very difficult for me</w:t>
+      </w:r>
+      <w:r>
+        <w:t>, as I missed the lecture before it. Here are some specific issues I had and how I figured them out.</w:t>
+      </w:r>
+    </w:p>
+    <w:p>
+      <w:r>
+        <w:t>1) Typo in “Lab 04.docx”: “</w:t>
+      </w:r>
+      <w:r>
+        <w:t>Fill out the rows for what the memory</w:t>
+      </w:r>
+      <w:r>
+        <w:t xml:space="preserve"> </w:t>
+      </w:r>
+      <w:r>
+        <w:t xml:space="preserve">locations in the stack </w:t>
+      </w:r>
+      <w:r>
+        <w:rPr>
+          <w:highlight w:val="yellow"/>
+        </w:rPr>
+        <w:t>from</w:t>
+      </w:r>
+      <w:r>
+        <w:t xml:space="preserve"> is being built to contain</w:t>
+      </w:r>
+      <w:r>
+        <w:t>…”</w:t>
+      </w:r>
+    </w:p>
+    <w:p>
+      <w:r>
+        <w:tab/>
+        <w:t>- Assumed that “from” should be “frame”</w:t>
+      </w:r>
+    </w:p>
+    <w:p>
+      <w:r>
+        <w:t>2) Example “</w:t>
+      </w:r>
+      <w:r>
+        <w:t>Lab 4 Stack Frame Template</w:t>
+      </w:r>
+      <w:r>
+        <w:t>” posted from missed lecture was blank.</w:t>
+      </w:r>
+    </w:p>
+    <w:p>
+      <w:r>
+        <w:tab/>
+        <w:t>- This just took some time to figure out without an example</w:t>
+      </w:r>
+    </w:p>
+    <w:p>
+      <w:r>
+        <w:t>3</w:t>
+      </w:r>
+      <w:r>
+        <w:t xml:space="preserve">) Having to restart the IDE every time I add the new </w:t>
+      </w:r>
+      <w:proofErr w:type="spellStart"/>
+      <w:r>
+        <w:t>main.c</w:t>
+      </w:r>
+      <w:proofErr w:type="spellEnd"/>
+      <w:r>
+        <w:t xml:space="preserve"> file</w:t>
+      </w:r>
+    </w:p>
+    <w:p>
+      <w:pPr>
+        <w:ind w:left="720"/>
+      </w:pPr>
+      <w:r>
+        <w:t xml:space="preserve">- Didn’t realize I had to do this until a couple of failures to run. Also, removing the breakpoints from previous </w:t>
+      </w:r>
+      <w:proofErr w:type="spellStart"/>
+      <w:r>
+        <w:t>main.c</w:t>
+      </w:r>
+      <w:proofErr w:type="spellEnd"/>
+      <w:r>
+        <w:t xml:space="preserve"> files helped.</w:t>
+      </w:r>
+    </w:p>
+    <w:p>
+      <w:r>
+        <w:t>4) Wasn’t sure if I was supposed to step through the code and evaluate variables as they changed</w:t>
+      </w:r>
+    </w:p>
+    <w:p>
+      <w:r>
+        <w:tab/>
+        <w:t>- Seeing that wasn’t mentioned</w:t>
+      </w:r>
+      <w:bookmarkStart w:id="0" w:name="_GoBack"/>
+      <w:bookmarkEnd w:id="0"/>
+      <w:r>
+        <w:t xml:space="preserve"> in the lab documentation helped.</w:t>
+      </w:r>
+    </w:p>
+    <w:p>
+      <w:r>
+        <w:t xml:space="preserve">5) Not sure why RA isn’t used for the last function. </w:t>
+      </w:r>
+    </w:p>
+    <w:p>
+      <w:r>
+        <w:tab/>
+        <w:t xml:space="preserve">- </w:t>
+      </w:r>
+      <w:r>
+        <w:rPr>
+          <w:highlight w:val="yellow"/>
+        </w:rPr>
+        <w:t>&lt;ANSWER&gt;</w:t>
+      </w:r>
+    </w:p>
+    <w:p>
+      <w:r>
+        <w:t>6) I’m still a bit unclear on how a value is returned. It seems as if all the return values are just in V0. Interested to see how the stack frame comes into play with that.</w:t>
+      </w:r>
+    </w:p>
+    <w:p>
+      <w:r>
+        <w:t xml:space="preserve">7) Not having a working example was the hardest part for me in this. </w:t>
+      </w:r>
+    </w:p>
+    <w:p>
+      <w:r>
+        <w:tab/>
+      </w:r>
+      <w:proofErr w:type="gramStart"/>
+      <w:r>
+        <w:t xml:space="preserve">- </w:t>
+      </w:r>
+      <w:proofErr w:type="spellStart"/>
+      <w:r>
+        <w:t>Powerpoint</w:t>
+      </w:r>
+      <w:proofErr w:type="spellEnd"/>
+      <w:proofErr w:type="gramEnd"/>
+      <w:r>
+        <w:t xml:space="preserve"> presentations helped a lot.</w:t>
+      </w:r>
+    </w:p>
+    <w:p>
+      <w:r>
+        <w:lastRenderedPageBreak/>
+        <w:t>Overall, quite a difficult lab resulted in me just walking through the disassembly code very carefully and realizing how stack frames are used with different functions.</w:t>
+      </w:r>
+    </w:p>
+    <w:p>
+      <w:pPr>
+        <w:ind w:left="720"/>
+      </w:pPr>
+    </w:p>
+    <w:p>
+      <w:pPr>
+        <w:rPr>
+          <w:highlight w:val="yellow"/>
+        </w:rPr>
+      </w:pPr>
+      <w:r>
+        <w:rPr>
+          <w:highlight w:val="yellow"/>
+        </w:rPr>
+        <w:t>3) Question: Are we supposed to step through the function to see what is at the end?</w:t>
+      </w:r>
+    </w:p>
+    <w:p>
+      <w:r>
+        <w:rPr>
+          <w:highlight w:val="yellow"/>
+        </w:rPr>
+        <w:t xml:space="preserve">4) </w:t>
+      </w:r>
+      <w:proofErr w:type="gramStart"/>
+      <w:r>
+        <w:rPr>
+          <w:highlight w:val="yellow"/>
+        </w:rPr>
+        <w:t>Question :</w:t>
+      </w:r>
+      <w:proofErr w:type="gramEnd"/>
+      <w:r>
+        <w:rPr>
+          <w:highlight w:val="yellow"/>
+        </w:rPr>
+        <w:t xml:space="preserve"> Why aren’t we storing a Return Address at “top” of stack frame? (</w:t>
+      </w:r>
+      <w:proofErr w:type="gramStart"/>
+      <w:r>
+        <w:rPr>
+          <w:highlight w:val="yellow"/>
+        </w:rPr>
+        <w:t>because</w:t>
+      </w:r>
+      <w:proofErr w:type="gramEnd"/>
+      <w:r>
+        <w:rPr>
+          <w:highlight w:val="yellow"/>
+        </w:rPr>
+        <w:t xml:space="preserve"> no return </w:t>
+      </w:r>
+      <w:proofErr w:type="spellStart"/>
+      <w:r>
+        <w:rPr>
+          <w:highlight w:val="yellow"/>
+        </w:rPr>
+        <w:t>params</w:t>
+      </w:r>
+      <w:proofErr w:type="spellEnd"/>
+      <w:r>
+        <w:rPr>
+          <w:highlight w:val="yellow"/>
+        </w:rPr>
+        <w:t>?)</w:t>
+      </w:r>
+    </w:p>
+    <w:p>
+      <w:pPr>
+        <w:ind w:left="720"/>
+      </w:pPr>
+    </w:p>
     <w:sectPr>
       <w:pgSz w:w="12240" w:h="15840"/>
       <w:pgMar w:top="1440" w:right="1440" w:bottom="1440" w:left="1440" w:header="720" w:footer="720" w:gutter="0"/>

</xml_diff>

<commit_message>
Added final changes to lab 4
</commit_message>
<xml_diff>
--- a/Lab_4_Report_Reeves.docx
+++ b/Lab_4_Report_Reeves.docx
@@ -199,6 +199,17 @@
       </w:r>
       <w:r>
         <w:t>Entering that information into the “Lab 4 Stack Frame Template” is shown below:</w:t>
+      </w:r>
+    </w:p>
+    <w:p>
+      <w:r>
+        <w:t xml:space="preserve">Note: </w:t>
+      </w:r>
+      <w:r>
+        <w:rPr>
+          <w:u w:val="single"/>
+        </w:rPr>
+        <w:t>“a0-a3” are used as unallocated spots, A0-A4 are used when the function actually sets one of these spots.</w:t>
       </w:r>
     </w:p>
     <w:p>
@@ -315,17 +326,11 @@
     <w:p>
       <w:r>
         <w:lastRenderedPageBreak/>
-        <w:t xml:space="preserve">I then deleted my breakpoint from main and added one at the beginning </w:t>
-      </w:r>
-      <w:r>
-        <w:t xml:space="preserve">of </w:t>
+        <w:t xml:space="preserve">I then deleted my breakpoint from main and added one at the beginning of </w:t>
       </w:r>
       <w:proofErr w:type="gramStart"/>
       <w:r>
-        <w:t>var3</w:t>
-      </w:r>
-      <w:r>
-        <w:t>(</w:t>
+        <w:t>var3(</w:t>
       </w:r>
       <w:proofErr w:type="gramEnd"/>
       <w:r>
@@ -380,15 +385,6 @@
         </w:drawing>
       </w:r>
     </w:p>
-    <w:p/>
-    <w:p>
-      <w:r>
-        <w:rPr>
-          <w:highlight w:val="yellow"/>
-        </w:rPr>
-        <w:t>Note: These screenshots were created before asking Questions 1 and 2.</w:t>
-      </w:r>
-    </w:p>
     <w:p>
       <w:pPr>
         <w:rPr>
@@ -420,7 +416,6 @@
         <w:rPr>
           <w:noProof/>
         </w:rPr>
-        <w:lastRenderedPageBreak/>
         <w:drawing>
           <wp:anchor distT="0" distB="0" distL="114300" distR="114300" simplePos="0" relativeHeight="251658240" behindDoc="0" locked="0" layoutInCell="1" allowOverlap="1">
             <wp:simplePos x="0" y="0"/>
@@ -487,6 +482,7 @@
         <w:rPr>
           <w:noProof/>
         </w:rPr>
+        <w:lastRenderedPageBreak/>
         <w:drawing>
           <wp:anchor distT="0" distB="0" distL="114300" distR="114300" simplePos="0" relativeHeight="251659264" behindDoc="0" locked="0" layoutInCell="1" allowOverlap="1">
             <wp:simplePos x="0" y="0"/>
@@ -544,13 +540,7 @@
         </w:drawing>
       </w:r>
       <w:r>
-        <w:t>m</w:t>
-      </w:r>
-      <w:r>
-        <w:t>ain3</w:t>
-      </w:r>
-      <w:r>
-        <w:t>.c:</w:t>
+        <w:t>main3.c:</w:t>
       </w:r>
     </w:p>
     <w:p/>
@@ -564,7 +554,6 @@
         <w:rPr>
           <w:noProof/>
         </w:rPr>
-        <w:lastRenderedPageBreak/>
         <w:drawing>
           <wp:inline distT="0" distB="0" distL="0" distR="0">
             <wp:extent cx="6758305" cy="2514525"/>
@@ -633,8 +622,10 @@
         <w:tab/>
         <w:t xml:space="preserve">This lab was </w:t>
       </w:r>
-      <w:r>
-        <w:t>very difficult for me</w:t>
+      <w:bookmarkStart w:id="0" w:name="_GoBack"/>
+      <w:bookmarkEnd w:id="0"/>
+      <w:r>
+        <w:t>difficult for me</w:t>
       </w:r>
       <w:r>
         <w:t>, as I missed the lecture before it. Here are some specific issues I had and how I figured them out.</w:t>
@@ -642,16 +633,7 @@
     </w:p>
     <w:p>
       <w:r>
-        <w:t>1) Typo in “Lab 04.docx”: “</w:t>
-      </w:r>
-      <w:r>
-        <w:t>Fill out the rows for what the memory</w:t>
-      </w:r>
-      <w:r>
-        <w:t xml:space="preserve"> </w:t>
-      </w:r>
-      <w:r>
-        <w:t xml:space="preserve">locations in the stack </w:t>
+        <w:t xml:space="preserve">1) Typo in “Lab 04.docx”: “Fill out the rows for what the memory locations in the stack </w:t>
       </w:r>
       <w:r>
         <w:rPr>
@@ -660,10 +642,7 @@
         <w:t>from</w:t>
       </w:r>
       <w:r>
-        <w:t xml:space="preserve"> is being built to contain</w:t>
-      </w:r>
-      <w:r>
-        <w:t>…”</w:t>
+        <w:t xml:space="preserve"> is being built to contain…”</w:t>
       </w:r>
     </w:p>
     <w:p>
@@ -691,6 +670,7 @@
     </w:p>
     <w:p>
       <w:r>
+        <w:lastRenderedPageBreak/>
         <w:t>3</w:t>
       </w:r>
       <w:r>
@@ -729,17 +709,35 @@
     <w:p>
       <w:r>
         <w:tab/>
-        <w:t>- Seeing that wasn’t mentioned</w:t>
-      </w:r>
-      <w:bookmarkStart w:id="0" w:name="_GoBack"/>
-      <w:bookmarkEnd w:id="0"/>
-      <w:r>
-        <w:t xml:space="preserve"> in the lab documentation helped.</w:t>
-      </w:r>
-    </w:p>
-    <w:p>
-      <w:r>
-        <w:t xml:space="preserve">5) Not sure why RA isn’t used for the last function. </w:t>
+        <w:t>- Seeing that wasn’t mentioned in the lab documentation helped.</w:t>
+      </w:r>
+    </w:p>
+    <w:p>
+      <w:r>
+        <w:t>5</w:t>
+      </w:r>
+      <w:r>
+        <w:t xml:space="preserve">) I was </w:t>
+      </w:r>
+      <w:r>
+        <w:t>a bit unclear on how a value is returned</w:t>
+      </w:r>
+      <w:r>
+        <w:t xml:space="preserve"> to a calling function.</w:t>
+      </w:r>
+    </w:p>
+    <w:p>
+      <w:r>
+        <w:tab/>
+        <w:t>- Seeing the stack frame in the template helped here.</w:t>
+      </w:r>
+    </w:p>
+    <w:p>
+      <w:r>
+        <w:t>6</w:t>
+      </w:r>
+      <w:r>
+        <w:t xml:space="preserve">) Not having a working example was the hardest part for me in this. </w:t>
       </w:r>
     </w:p>
     <w:p>
@@ -748,119 +746,18 @@
         <w:t xml:space="preserve">- </w:t>
       </w:r>
       <w:r>
-        <w:rPr>
-          <w:highlight w:val="yellow"/>
-        </w:rPr>
-        <w:t>&lt;ANSWER&gt;</w:t>
-      </w:r>
-    </w:p>
-    <w:p>
-      <w:r>
-        <w:t>6) I’m still a bit unclear on how a value is returned. It seems as if all the return values are just in V0. Interested to see how the stack frame comes into play with that.</w:t>
-      </w:r>
-    </w:p>
-    <w:p>
-      <w:r>
-        <w:t xml:space="preserve">7) Not having a working example was the hardest part for me in this. </w:t>
-      </w:r>
-    </w:p>
-    <w:p>
-      <w:r>
-        <w:tab/>
-      </w:r>
-      <w:proofErr w:type="gramStart"/>
-      <w:r>
-        <w:t xml:space="preserve">- </w:t>
-      </w:r>
-      <w:proofErr w:type="spellStart"/>
-      <w:r>
-        <w:t>Powerpoint</w:t>
-      </w:r>
-      <w:proofErr w:type="spellEnd"/>
-      <w:proofErr w:type="gramEnd"/>
+        <w:t>PowerPoint</w:t>
+      </w:r>
       <w:r>
         <w:t xml:space="preserve"> presentations helped a lot.</w:t>
       </w:r>
     </w:p>
     <w:p>
       <w:r>
-        <w:lastRenderedPageBreak/>
         <w:t>Overall, quite a difficult lab resulted in me just walking through the disassembly code very carefully and realizing how stack frames are used with different functions.</w:t>
       </w:r>
     </w:p>
-    <w:p>
-      <w:pPr>
-        <w:ind w:left="720"/>
-      </w:pPr>
-    </w:p>
-    <w:p>
-      <w:pPr>
-        <w:rPr>
-          <w:highlight w:val="yellow"/>
-        </w:rPr>
-      </w:pPr>
-      <w:r>
-        <w:rPr>
-          <w:highlight w:val="yellow"/>
-        </w:rPr>
-        <w:t>3) Question: Are we supposed to step through the function to see what is at the end?</w:t>
-      </w:r>
-    </w:p>
-    <w:p>
-      <w:r>
-        <w:rPr>
-          <w:highlight w:val="yellow"/>
-        </w:rPr>
-        <w:t xml:space="preserve">4) </w:t>
-      </w:r>
-      <w:proofErr w:type="gramStart"/>
-      <w:r>
-        <w:rPr>
-          <w:highlight w:val="yellow"/>
-        </w:rPr>
-        <w:t>Question :</w:t>
-      </w:r>
-      <w:proofErr w:type="gramEnd"/>
-      <w:r>
-        <w:rPr>
-          <w:highlight w:val="yellow"/>
-        </w:rPr>
-        <w:t xml:space="preserve"> Why aren’t we storing a Return Address at “top” of stack frame? (</w:t>
-      </w:r>
-      <w:proofErr w:type="gramStart"/>
-      <w:r>
-        <w:rPr>
-          <w:highlight w:val="yellow"/>
-        </w:rPr>
-        <w:t>because</w:t>
-      </w:r>
-      <w:proofErr w:type="gramEnd"/>
-      <w:r>
-        <w:rPr>
-          <w:highlight w:val="yellow"/>
-        </w:rPr>
-        <w:t xml:space="preserve"> no return </w:t>
-      </w:r>
-      <w:proofErr w:type="spellStart"/>
-      <w:r>
-        <w:rPr>
-          <w:highlight w:val="yellow"/>
-        </w:rPr>
-        <w:t>params</w:t>
-      </w:r>
-      <w:proofErr w:type="spellEnd"/>
-      <w:r>
-        <w:rPr>
-          <w:highlight w:val="yellow"/>
-        </w:rPr>
-        <w:t>?)</w:t>
-      </w:r>
-    </w:p>
-    <w:p>
-      <w:pPr>
-        <w:ind w:left="720"/>
-      </w:pPr>
-    </w:p>
+    <w:p/>
     <w:sectPr>
       <w:pgSz w:w="12240" w:h="15840"/>
       <w:pgMar w:top="1440" w:right="1440" w:bottom="1440" w:left="1440" w:header="720" w:footer="720" w:gutter="0"/>

</xml_diff>